<commit_message>
Writing user documentation file
</commit_message>
<xml_diff>
--- a/Documenation/9000-UserDocumenation.docx
+++ b/Documenation/9000-UserDocumenation.docx
@@ -76,13 +76,25 @@
       <w:r>
         <w:t>User documentation</w:t>
       </w:r>
-      <w:bookmarkStart w:id="0" w:name="_GoBack"/>
-      <w:bookmarkEnd w:id="0"/>
     </w:p>
     <w:p>
       <w:pPr>
         <w:pStyle w:val="Untertitel"/>
       </w:pPr>
+      <w:proofErr w:type="spellStart"/>
+      <w:r>
+        <w:t>TheNorthRemembers</w:t>
+      </w:r>
+      <w:proofErr w:type="spellEnd"/>
+      <w:r>
+        <w:rPr>
+          <w:rFonts w:cstheme="minorHAnsi"/>
+        </w:rPr>
+        <w:t>™</w:t>
+      </w:r>
+      <w:r>
+        <w:t xml:space="preserve"> - </w:t>
+      </w:r>
       <w:r>
         <w:t>Customer management application</w:t>
       </w:r>
@@ -534,43 +546,15 @@
                 <w:color w:val="000000"/>
                 <w:lang w:val="de-DE" w:eastAsia="de-DE"/>
               </w:rPr>
-              <w:t>AnJo</w:t>
-            </w:r>
-            <w:proofErr w:type="spellEnd"/>
+              <w:t>Jo</w:t>
+            </w:r>
             <w:r>
               <w:rPr>
                 <w:rFonts w:ascii="Calibri" w:eastAsia="Times New Roman" w:hAnsi="Calibri" w:cs="Calibri"/>
                 <w:color w:val="000000"/>
                 <w:lang w:val="de-DE" w:eastAsia="de-DE"/>
               </w:rPr>
-              <w:br/>
-            </w:r>
-            <w:proofErr w:type="spellStart"/>
-            <w:r>
-              <w:rPr>
-                <w:rFonts w:ascii="Calibri" w:eastAsia="Times New Roman" w:hAnsi="Calibri" w:cs="Calibri"/>
-                <w:color w:val="000000"/>
-                <w:lang w:val="de-DE" w:eastAsia="de-DE"/>
-              </w:rPr>
-              <w:t>LeWi</w:t>
-            </w:r>
-            <w:proofErr w:type="spellEnd"/>
-            <w:r>
-              <w:rPr>
-                <w:rFonts w:ascii="Calibri" w:eastAsia="Times New Roman" w:hAnsi="Calibri" w:cs="Calibri"/>
-                <w:color w:val="000000"/>
-                <w:lang w:val="de-DE" w:eastAsia="de-DE"/>
-              </w:rPr>
-              <w:br/>
-            </w:r>
-            <w:proofErr w:type="spellStart"/>
-            <w:r>
-              <w:rPr>
-                <w:rFonts w:ascii="Calibri" w:eastAsia="Times New Roman" w:hAnsi="Calibri" w:cs="Calibri"/>
-                <w:color w:val="000000"/>
-                <w:lang w:val="de-DE" w:eastAsia="de-DE"/>
-              </w:rPr>
-              <w:t>VuMi</w:t>
+              <w:t>An</w:t>
             </w:r>
             <w:proofErr w:type="spellEnd"/>
           </w:p>
@@ -664,7 +648,7 @@
           <w:r>
             <w:fldChar w:fldCharType="separate"/>
           </w:r>
-          <w:hyperlink w:anchor="_Toc513721913" w:history="1">
+          <w:hyperlink w:anchor="_Toc514350463" w:history="1">
             <w:r>
               <w:rPr>
                 <w:rStyle w:val="Hyperlink"/>
@@ -706,7 +690,7 @@
                 <w:noProof/>
                 <w:webHidden/>
               </w:rPr>
-              <w:instrText xml:space="preserve"> PAGEREF _Toc513721913 \h </w:instrText>
+              <w:instrText xml:space="preserve"> PAGEREF _Toc514350463 \h </w:instrText>
             </w:r>
             <w:r>
               <w:rPr>
@@ -750,7 +734,7 @@
               <w:lang w:val="de-DE" w:eastAsia="de-DE"/>
             </w:rPr>
           </w:pPr>
-          <w:hyperlink w:anchor="_Toc513721914" w:history="1">
+          <w:hyperlink w:anchor="_Toc514350464" w:history="1">
             <w:r>
               <w:rPr>
                 <w:rStyle w:val="Hyperlink"/>
@@ -792,7 +776,589 @@
                 <w:noProof/>
                 <w:webHidden/>
               </w:rPr>
-              <w:instrText xml:space="preserve"> PAGEREF _Toc513721914 \h </w:instrText>
+              <w:instrText xml:space="preserve"> PAGEREF _Toc514350464 \h </w:instrText>
+            </w:r>
+            <w:r>
+              <w:rPr>
+                <w:noProof/>
+                <w:webHidden/>
+              </w:rPr>
+            </w:r>
+            <w:r>
+              <w:rPr>
+                <w:noProof/>
+                <w:webHidden/>
+              </w:rPr>
+              <w:fldChar w:fldCharType="separate"/>
+            </w:r>
+            <w:r>
+              <w:rPr>
+                <w:noProof/>
+                <w:webHidden/>
+              </w:rPr>
+              <w:t>2</w:t>
+            </w:r>
+            <w:r>
+              <w:rPr>
+                <w:noProof/>
+                <w:webHidden/>
+              </w:rPr>
+              <w:fldChar w:fldCharType="end"/>
+            </w:r>
+          </w:hyperlink>
+        </w:p>
+        <w:p>
+          <w:pPr>
+            <w:pStyle w:val="Verzeichnis2"/>
+            <w:tabs>
+              <w:tab w:val="left" w:pos="880"/>
+              <w:tab w:val="right" w:leader="dot" w:pos="9062"/>
+            </w:tabs>
+            <w:rPr>
+              <w:rFonts w:eastAsiaTheme="minorEastAsia"/>
+              <w:noProof/>
+              <w:lang w:val="de-DE" w:eastAsia="de-DE"/>
+            </w:rPr>
+          </w:pPr>
+          <w:hyperlink w:anchor="_Toc514350465" w:history="1">
+            <w:r>
+              <w:rPr>
+                <w:rStyle w:val="Hyperlink"/>
+                <w:noProof/>
+              </w:rPr>
+              <w:t>2.1</w:t>
+            </w:r>
+            <w:r>
+              <w:rPr>
+                <w:rFonts w:eastAsiaTheme="minorEastAsia"/>
+                <w:noProof/>
+                <w:lang w:val="de-DE" w:eastAsia="de-DE"/>
+              </w:rPr>
+              <w:tab/>
+            </w:r>
+            <w:r>
+              <w:rPr>
+                <w:rStyle w:val="Hyperlink"/>
+                <w:noProof/>
+              </w:rPr>
+              <w:t>Installation</w:t>
+            </w:r>
+            <w:r>
+              <w:rPr>
+                <w:noProof/>
+                <w:webHidden/>
+              </w:rPr>
+              <w:tab/>
+            </w:r>
+            <w:r>
+              <w:rPr>
+                <w:noProof/>
+                <w:webHidden/>
+              </w:rPr>
+              <w:fldChar w:fldCharType="begin"/>
+            </w:r>
+            <w:r>
+              <w:rPr>
+                <w:noProof/>
+                <w:webHidden/>
+              </w:rPr>
+              <w:instrText xml:space="preserve"> PAGEREF _Toc514350465 \h </w:instrText>
+            </w:r>
+            <w:r>
+              <w:rPr>
+                <w:noProof/>
+                <w:webHidden/>
+              </w:rPr>
+            </w:r>
+            <w:r>
+              <w:rPr>
+                <w:noProof/>
+                <w:webHidden/>
+              </w:rPr>
+              <w:fldChar w:fldCharType="separate"/>
+            </w:r>
+            <w:r>
+              <w:rPr>
+                <w:noProof/>
+                <w:webHidden/>
+              </w:rPr>
+              <w:t>2</w:t>
+            </w:r>
+            <w:r>
+              <w:rPr>
+                <w:noProof/>
+                <w:webHidden/>
+              </w:rPr>
+              <w:fldChar w:fldCharType="end"/>
+            </w:r>
+          </w:hyperlink>
+        </w:p>
+        <w:p>
+          <w:pPr>
+            <w:pStyle w:val="Verzeichnis2"/>
+            <w:tabs>
+              <w:tab w:val="left" w:pos="880"/>
+              <w:tab w:val="right" w:leader="dot" w:pos="9062"/>
+            </w:tabs>
+            <w:rPr>
+              <w:rFonts w:eastAsiaTheme="minorEastAsia"/>
+              <w:noProof/>
+              <w:lang w:val="de-DE" w:eastAsia="de-DE"/>
+            </w:rPr>
+          </w:pPr>
+          <w:hyperlink w:anchor="_Toc514350466" w:history="1">
+            <w:r>
+              <w:rPr>
+                <w:rStyle w:val="Hyperlink"/>
+                <w:noProof/>
+              </w:rPr>
+              <w:t>2.2</w:t>
+            </w:r>
+            <w:r>
+              <w:rPr>
+                <w:rFonts w:eastAsiaTheme="minorEastAsia"/>
+                <w:noProof/>
+                <w:lang w:val="de-DE" w:eastAsia="de-DE"/>
+              </w:rPr>
+              <w:tab/>
+            </w:r>
+            <w:r>
+              <w:rPr>
+                <w:rStyle w:val="Hyperlink"/>
+                <w:noProof/>
+              </w:rPr>
+              <w:t>Usage of application</w:t>
+            </w:r>
+            <w:r>
+              <w:rPr>
+                <w:noProof/>
+                <w:webHidden/>
+              </w:rPr>
+              <w:tab/>
+            </w:r>
+            <w:r>
+              <w:rPr>
+                <w:noProof/>
+                <w:webHidden/>
+              </w:rPr>
+              <w:fldChar w:fldCharType="begin"/>
+            </w:r>
+            <w:r>
+              <w:rPr>
+                <w:noProof/>
+                <w:webHidden/>
+              </w:rPr>
+              <w:instrText xml:space="preserve"> PAGEREF _Toc514350466 \h </w:instrText>
+            </w:r>
+            <w:r>
+              <w:rPr>
+                <w:noProof/>
+                <w:webHidden/>
+              </w:rPr>
+            </w:r>
+            <w:r>
+              <w:rPr>
+                <w:noProof/>
+                <w:webHidden/>
+              </w:rPr>
+              <w:fldChar w:fldCharType="separate"/>
+            </w:r>
+            <w:r>
+              <w:rPr>
+                <w:noProof/>
+                <w:webHidden/>
+              </w:rPr>
+              <w:t>2</w:t>
+            </w:r>
+            <w:r>
+              <w:rPr>
+                <w:noProof/>
+                <w:webHidden/>
+              </w:rPr>
+              <w:fldChar w:fldCharType="end"/>
+            </w:r>
+          </w:hyperlink>
+        </w:p>
+        <w:p>
+          <w:pPr>
+            <w:pStyle w:val="Verzeichnis3"/>
+            <w:tabs>
+              <w:tab w:val="left" w:pos="1320"/>
+              <w:tab w:val="right" w:leader="dot" w:pos="9062"/>
+            </w:tabs>
+            <w:rPr>
+              <w:noProof/>
+            </w:rPr>
+          </w:pPr>
+          <w:hyperlink w:anchor="_Toc514350467" w:history="1">
+            <w:r>
+              <w:rPr>
+                <w:rStyle w:val="Hyperlink"/>
+                <w:noProof/>
+              </w:rPr>
+              <w:t>2.2.1</w:t>
+            </w:r>
+            <w:r>
+              <w:rPr>
+                <w:noProof/>
+              </w:rPr>
+              <w:tab/>
+            </w:r>
+            <w:r>
+              <w:rPr>
+                <w:rStyle w:val="Hyperlink"/>
+                <w:noProof/>
+              </w:rPr>
+              <w:t>Main window</w:t>
+            </w:r>
+            <w:r>
+              <w:rPr>
+                <w:noProof/>
+                <w:webHidden/>
+              </w:rPr>
+              <w:tab/>
+            </w:r>
+            <w:r>
+              <w:rPr>
+                <w:noProof/>
+                <w:webHidden/>
+              </w:rPr>
+              <w:fldChar w:fldCharType="begin"/>
+            </w:r>
+            <w:r>
+              <w:rPr>
+                <w:noProof/>
+                <w:webHidden/>
+              </w:rPr>
+              <w:instrText xml:space="preserve"> PAGEREF _Toc514350467 \h </w:instrText>
+            </w:r>
+            <w:r>
+              <w:rPr>
+                <w:noProof/>
+                <w:webHidden/>
+              </w:rPr>
+            </w:r>
+            <w:r>
+              <w:rPr>
+                <w:noProof/>
+                <w:webHidden/>
+              </w:rPr>
+              <w:fldChar w:fldCharType="separate"/>
+            </w:r>
+            <w:r>
+              <w:rPr>
+                <w:noProof/>
+                <w:webHidden/>
+              </w:rPr>
+              <w:t>2</w:t>
+            </w:r>
+            <w:r>
+              <w:rPr>
+                <w:noProof/>
+                <w:webHidden/>
+              </w:rPr>
+              <w:fldChar w:fldCharType="end"/>
+            </w:r>
+          </w:hyperlink>
+        </w:p>
+        <w:p>
+          <w:pPr>
+            <w:pStyle w:val="Verzeichnis3"/>
+            <w:tabs>
+              <w:tab w:val="left" w:pos="1320"/>
+              <w:tab w:val="right" w:leader="dot" w:pos="9062"/>
+            </w:tabs>
+            <w:rPr>
+              <w:noProof/>
+            </w:rPr>
+          </w:pPr>
+          <w:hyperlink w:anchor="_Toc514350468" w:history="1">
+            <w:r>
+              <w:rPr>
+                <w:rStyle w:val="Hyperlink"/>
+                <w:noProof/>
+              </w:rPr>
+              <w:t>2.2.2</w:t>
+            </w:r>
+            <w:r>
+              <w:rPr>
+                <w:noProof/>
+              </w:rPr>
+              <w:tab/>
+            </w:r>
+            <w:r>
+              <w:rPr>
+                <w:rStyle w:val="Hyperlink"/>
+                <w:noProof/>
+              </w:rPr>
+              <w:t>List of Customers</w:t>
+            </w:r>
+            <w:r>
+              <w:rPr>
+                <w:noProof/>
+                <w:webHidden/>
+              </w:rPr>
+              <w:tab/>
+            </w:r>
+            <w:r>
+              <w:rPr>
+                <w:noProof/>
+                <w:webHidden/>
+              </w:rPr>
+              <w:fldChar w:fldCharType="begin"/>
+            </w:r>
+            <w:r>
+              <w:rPr>
+                <w:noProof/>
+                <w:webHidden/>
+              </w:rPr>
+              <w:instrText xml:space="preserve"> PAGEREF _Toc514350468 \h </w:instrText>
+            </w:r>
+            <w:r>
+              <w:rPr>
+                <w:noProof/>
+                <w:webHidden/>
+              </w:rPr>
+            </w:r>
+            <w:r>
+              <w:rPr>
+                <w:noProof/>
+                <w:webHidden/>
+              </w:rPr>
+              <w:fldChar w:fldCharType="separate"/>
+            </w:r>
+            <w:r>
+              <w:rPr>
+                <w:noProof/>
+                <w:webHidden/>
+              </w:rPr>
+              <w:t>3</w:t>
+            </w:r>
+            <w:r>
+              <w:rPr>
+                <w:noProof/>
+                <w:webHidden/>
+              </w:rPr>
+              <w:fldChar w:fldCharType="end"/>
+            </w:r>
+          </w:hyperlink>
+        </w:p>
+        <w:p>
+          <w:pPr>
+            <w:pStyle w:val="Verzeichnis3"/>
+            <w:tabs>
+              <w:tab w:val="left" w:pos="1320"/>
+              <w:tab w:val="right" w:leader="dot" w:pos="9062"/>
+            </w:tabs>
+            <w:rPr>
+              <w:noProof/>
+            </w:rPr>
+          </w:pPr>
+          <w:hyperlink w:anchor="_Toc514350469" w:history="1">
+            <w:r>
+              <w:rPr>
+                <w:rStyle w:val="Hyperlink"/>
+                <w:noProof/>
+              </w:rPr>
+              <w:t>2.2.3</w:t>
+            </w:r>
+            <w:r>
+              <w:rPr>
+                <w:noProof/>
+              </w:rPr>
+              <w:tab/>
+            </w:r>
+            <w:r>
+              <w:rPr>
+                <w:rStyle w:val="Hyperlink"/>
+                <w:noProof/>
+              </w:rPr>
+              <w:t>Section for adding and editing customers</w:t>
+            </w:r>
+            <w:r>
+              <w:rPr>
+                <w:noProof/>
+                <w:webHidden/>
+              </w:rPr>
+              <w:tab/>
+            </w:r>
+            <w:r>
+              <w:rPr>
+                <w:noProof/>
+                <w:webHidden/>
+              </w:rPr>
+              <w:fldChar w:fldCharType="begin"/>
+            </w:r>
+            <w:r>
+              <w:rPr>
+                <w:noProof/>
+                <w:webHidden/>
+              </w:rPr>
+              <w:instrText xml:space="preserve"> PAGEREF _Toc514350469 \h </w:instrText>
+            </w:r>
+            <w:r>
+              <w:rPr>
+                <w:noProof/>
+                <w:webHidden/>
+              </w:rPr>
+            </w:r>
+            <w:r>
+              <w:rPr>
+                <w:noProof/>
+                <w:webHidden/>
+              </w:rPr>
+              <w:fldChar w:fldCharType="separate"/>
+            </w:r>
+            <w:r>
+              <w:rPr>
+                <w:noProof/>
+                <w:webHidden/>
+              </w:rPr>
+              <w:t>3</w:t>
+            </w:r>
+            <w:r>
+              <w:rPr>
+                <w:noProof/>
+                <w:webHidden/>
+              </w:rPr>
+              <w:fldChar w:fldCharType="end"/>
+            </w:r>
+          </w:hyperlink>
+        </w:p>
+        <w:p>
+          <w:pPr>
+            <w:pStyle w:val="Verzeichnis3"/>
+            <w:tabs>
+              <w:tab w:val="left" w:pos="1320"/>
+              <w:tab w:val="right" w:leader="dot" w:pos="9062"/>
+            </w:tabs>
+            <w:rPr>
+              <w:noProof/>
+            </w:rPr>
+          </w:pPr>
+          <w:hyperlink w:anchor="_Toc514350470" w:history="1">
+            <w:r>
+              <w:rPr>
+                <w:rStyle w:val="Hyperlink"/>
+                <w:noProof/>
+              </w:rPr>
+              <w:t>2.2.4</w:t>
+            </w:r>
+            <w:r>
+              <w:rPr>
+                <w:noProof/>
+              </w:rPr>
+              <w:tab/>
+            </w:r>
+            <w:r>
+              <w:rPr>
+                <w:rStyle w:val="Hyperlink"/>
+                <w:noProof/>
+              </w:rPr>
+              <w:t>Section for searching customer</w:t>
+            </w:r>
+            <w:r>
+              <w:rPr>
+                <w:noProof/>
+                <w:webHidden/>
+              </w:rPr>
+              <w:tab/>
+            </w:r>
+            <w:r>
+              <w:rPr>
+                <w:noProof/>
+                <w:webHidden/>
+              </w:rPr>
+              <w:fldChar w:fldCharType="begin"/>
+            </w:r>
+            <w:r>
+              <w:rPr>
+                <w:noProof/>
+                <w:webHidden/>
+              </w:rPr>
+              <w:instrText xml:space="preserve"> PAGEREF _Toc514350470 \h </w:instrText>
+            </w:r>
+            <w:r>
+              <w:rPr>
+                <w:noProof/>
+                <w:webHidden/>
+              </w:rPr>
+            </w:r>
+            <w:r>
+              <w:rPr>
+                <w:noProof/>
+                <w:webHidden/>
+              </w:rPr>
+              <w:fldChar w:fldCharType="separate"/>
+            </w:r>
+            <w:r>
+              <w:rPr>
+                <w:noProof/>
+                <w:webHidden/>
+              </w:rPr>
+              <w:t>3</w:t>
+            </w:r>
+            <w:r>
+              <w:rPr>
+                <w:noProof/>
+                <w:webHidden/>
+              </w:rPr>
+              <w:fldChar w:fldCharType="end"/>
+            </w:r>
+          </w:hyperlink>
+        </w:p>
+        <w:p>
+          <w:pPr>
+            <w:pStyle w:val="Verzeichnis3"/>
+            <w:tabs>
+              <w:tab w:val="left" w:pos="1320"/>
+              <w:tab w:val="right" w:leader="dot" w:pos="9062"/>
+            </w:tabs>
+            <w:rPr>
+              <w:noProof/>
+            </w:rPr>
+          </w:pPr>
+          <w:hyperlink w:anchor="_Toc514350471" w:history="1">
+            <w:r>
+              <w:rPr>
+                <w:rStyle w:val="Hyperlink"/>
+                <w:noProof/>
+              </w:rPr>
+              <w:t>2.2.5</w:t>
+            </w:r>
+            <w:r>
+              <w:rPr>
+                <w:noProof/>
+              </w:rPr>
+              <w:tab/>
+            </w:r>
+            <w:r>
+              <w:rPr>
+                <w:rStyle w:val="Hyperlink"/>
+                <w:noProof/>
+              </w:rPr>
+              <w:t>Section for adding and withdraw money</w:t>
+            </w:r>
+            <w:r>
+              <w:rPr>
+                <w:noProof/>
+                <w:webHidden/>
+              </w:rPr>
+              <w:tab/>
+            </w:r>
+            <w:r>
+              <w:rPr>
+                <w:noProof/>
+                <w:webHidden/>
+              </w:rPr>
+              <w:fldChar w:fldCharType="begin"/>
+            </w:r>
+            <w:r>
+              <w:rPr>
+                <w:noProof/>
+                <w:webHidden/>
+              </w:rPr>
+              <w:instrText xml:space="preserve"> PAGEREF _Toc514350471 \h </w:instrText>
             </w:r>
             <w:r>
               <w:rPr>
@@ -836,7 +1402,7 @@
               <w:lang w:val="de-DE" w:eastAsia="de-DE"/>
             </w:rPr>
           </w:pPr>
-          <w:hyperlink w:anchor="_Toc513721915" w:history="1">
+          <w:hyperlink w:anchor="_Toc514350472" w:history="1">
             <w:r>
               <w:rPr>
                 <w:rStyle w:val="Hyperlink"/>
@@ -878,7 +1444,7 @@
                 <w:noProof/>
                 <w:webHidden/>
               </w:rPr>
-              <w:instrText xml:space="preserve"> PAGEREF _Toc513721915 \h </w:instrText>
+              <w:instrText xml:space="preserve"> PAGEREF _Toc514350472 \h </w:instrText>
             </w:r>
             <w:r>
               <w:rPr>
@@ -898,7 +1464,7 @@
                 <w:noProof/>
                 <w:webHidden/>
               </w:rPr>
-              <w:t>4</w:t>
+              <w:t>3</w:t>
             </w:r>
             <w:r>
               <w:rPr>
@@ -922,7 +1488,7 @@
               <w:lang w:val="de-DE" w:eastAsia="de-DE"/>
             </w:rPr>
           </w:pPr>
-          <w:hyperlink w:anchor="_Toc513721916" w:history="1">
+          <w:hyperlink w:anchor="_Toc514350473" w:history="1">
             <w:r>
               <w:rPr>
                 <w:rStyle w:val="Hyperlink"/>
@@ -943,7 +1509,7 @@
                 <w:rStyle w:val="Hyperlink"/>
                 <w:noProof/>
               </w:rPr>
-              <w:t>Backup information</w:t>
+              <w:t>Important information</w:t>
             </w:r>
             <w:r>
               <w:rPr>
@@ -964,7 +1530,7 @@
                 <w:noProof/>
                 <w:webHidden/>
               </w:rPr>
-              <w:instrText xml:space="preserve"> PAGEREF _Toc513721916 \h </w:instrText>
+              <w:instrText xml:space="preserve"> PAGEREF _Toc514350473 \h </w:instrText>
             </w:r>
             <w:r>
               <w:rPr>
@@ -984,7 +1550,7 @@
                 <w:noProof/>
                 <w:webHidden/>
               </w:rPr>
-              <w:t>4</w:t>
+              <w:t>3</w:t>
             </w:r>
             <w:r>
               <w:rPr>
@@ -1008,7 +1574,7 @@
               <w:lang w:val="de-DE" w:eastAsia="de-DE"/>
             </w:rPr>
           </w:pPr>
-          <w:hyperlink w:anchor="_Toc513721917" w:history="1">
+          <w:hyperlink w:anchor="_Toc514350474" w:history="1">
             <w:r>
               <w:rPr>
                 <w:rStyle w:val="Hyperlink"/>
@@ -1029,7 +1595,7 @@
                 <w:rStyle w:val="Hyperlink"/>
                 <w:noProof/>
               </w:rPr>
-              <w:t>Reinstall information</w:t>
+              <w:t>Backup information</w:t>
             </w:r>
             <w:r>
               <w:rPr>
@@ -1050,7 +1616,7 @@
                 <w:noProof/>
                 <w:webHidden/>
               </w:rPr>
-              <w:instrText xml:space="preserve"> PAGEREF _Toc513721917 \h </w:instrText>
+              <w:instrText xml:space="preserve"> PAGEREF _Toc514350474 \h </w:instrText>
             </w:r>
             <w:r>
               <w:rPr>
@@ -1070,7 +1636,93 @@
                 <w:noProof/>
                 <w:webHidden/>
               </w:rPr>
-              <w:t>4</w:t>
+              <w:t>3</w:t>
+            </w:r>
+            <w:r>
+              <w:rPr>
+                <w:noProof/>
+                <w:webHidden/>
+              </w:rPr>
+              <w:fldChar w:fldCharType="end"/>
+            </w:r>
+          </w:hyperlink>
+        </w:p>
+        <w:p>
+          <w:pPr>
+            <w:pStyle w:val="Verzeichnis2"/>
+            <w:tabs>
+              <w:tab w:val="left" w:pos="880"/>
+              <w:tab w:val="right" w:leader="dot" w:pos="9062"/>
+            </w:tabs>
+            <w:rPr>
+              <w:rFonts w:eastAsiaTheme="minorEastAsia"/>
+              <w:noProof/>
+              <w:lang w:val="de-DE" w:eastAsia="de-DE"/>
+            </w:rPr>
+          </w:pPr>
+          <w:hyperlink w:anchor="_Toc514350475" w:history="1">
+            <w:r>
+              <w:rPr>
+                <w:rStyle w:val="Hyperlink"/>
+                <w:noProof/>
+              </w:rPr>
+              <w:t>3.3</w:t>
+            </w:r>
+            <w:r>
+              <w:rPr>
+                <w:rFonts w:eastAsiaTheme="minorEastAsia"/>
+                <w:noProof/>
+                <w:lang w:val="de-DE" w:eastAsia="de-DE"/>
+              </w:rPr>
+              <w:tab/>
+            </w:r>
+            <w:r>
+              <w:rPr>
+                <w:rStyle w:val="Hyperlink"/>
+                <w:noProof/>
+              </w:rPr>
+              <w:t>Reinstall and update information</w:t>
+            </w:r>
+            <w:r>
+              <w:rPr>
+                <w:noProof/>
+                <w:webHidden/>
+              </w:rPr>
+              <w:tab/>
+            </w:r>
+            <w:r>
+              <w:rPr>
+                <w:noProof/>
+                <w:webHidden/>
+              </w:rPr>
+              <w:fldChar w:fldCharType="begin"/>
+            </w:r>
+            <w:r>
+              <w:rPr>
+                <w:noProof/>
+                <w:webHidden/>
+              </w:rPr>
+              <w:instrText xml:space="preserve"> PAGEREF _Toc514350475 \h </w:instrText>
+            </w:r>
+            <w:r>
+              <w:rPr>
+                <w:noProof/>
+                <w:webHidden/>
+              </w:rPr>
+            </w:r>
+            <w:r>
+              <w:rPr>
+                <w:noProof/>
+                <w:webHidden/>
+              </w:rPr>
+              <w:fldChar w:fldCharType="separate"/>
+            </w:r>
+            <w:r>
+              <w:rPr>
+                <w:noProof/>
+                <w:webHidden/>
+              </w:rPr>
+              <w:t>3</w:t>
             </w:r>
             <w:r>
               <w:rPr>
@@ -1094,7 +1746,7 @@
               <w:lang w:val="de-DE" w:eastAsia="de-DE"/>
             </w:rPr>
           </w:pPr>
-          <w:hyperlink w:anchor="_Toc513721918" w:history="1">
+          <w:hyperlink w:anchor="_Toc514350476" w:history="1">
             <w:r>
               <w:rPr>
                 <w:rStyle w:val="Hyperlink"/>
@@ -1136,7 +1788,7 @@
                 <w:noProof/>
                 <w:webHidden/>
               </w:rPr>
-              <w:instrText xml:space="preserve"> PAGEREF _Toc513721918 \h </w:instrText>
+              <w:instrText xml:space="preserve"> PAGEREF _Toc514350476 \h </w:instrText>
             </w:r>
             <w:r>
               <w:rPr>
@@ -1156,7 +1808,7 @@
                 <w:noProof/>
                 <w:webHidden/>
               </w:rPr>
-              <w:t>5</w:t>
+              <w:t>3</w:t>
             </w:r>
             <w:r>
               <w:rPr>
@@ -1179,6 +1831,8 @@
       </w:sdtContent>
     </w:sdt>
     <w:p>
+      <w:bookmarkStart w:id="0" w:name="_GoBack"/>
+      <w:bookmarkEnd w:id="0"/>
       <w:r>
         <w:br w:type="page"/>
       </w:r>
@@ -1187,91 +1841,899 @@
       <w:pPr>
         <w:pStyle w:val="berschrift1"/>
       </w:pPr>
-      <w:bookmarkStart w:id="1" w:name="_Toc513721913"/>
+      <w:bookmarkStart w:id="1" w:name="_Toc514350463"/>
       <w:r>
         <w:lastRenderedPageBreak/>
         <w:t>Scope of delivery</w:t>
       </w:r>
       <w:bookmarkEnd w:id="1"/>
     </w:p>
-    <w:p/>
-    <w:p>
-      <w:r>
-        <w:br w:type="page"/>
+    <w:p>
+      <w:r>
+        <w:t xml:space="preserve">The </w:t>
+      </w:r>
+      <w:proofErr w:type="spellStart"/>
+      <w:r>
+        <w:rPr>
+          <w:i/>
+        </w:rPr>
+        <w:t>TheNorthRemembers</w:t>
+      </w:r>
+      <w:proofErr w:type="spellEnd"/>
+      <w:r>
+        <w:rPr>
+          <w:rFonts w:cstheme="minorHAnsi"/>
+          <w:i/>
+        </w:rPr>
+        <w:t>™</w:t>
+      </w:r>
+      <w:r>
+        <w:rPr>
+          <w:i/>
+        </w:rPr>
+        <w:t xml:space="preserve"> Customer management application</w:t>
+      </w:r>
+      <w:r>
+        <w:t xml:space="preserve"> is delivered on an USB drive. It includes the following software components:</w:t>
+      </w:r>
+    </w:p>
+    <w:p>
+      <w:pPr>
+        <w:pStyle w:val="Listenabsatz"/>
+        <w:numPr>
+          <w:ilvl w:val="0"/>
+          <w:numId w:val="2"/>
+        </w:numPr>
+      </w:pPr>
+      <w:r>
+        <w:t>Folder: TNR Customer Management Application</w:t>
+      </w:r>
+    </w:p>
+    <w:p>
+      <w:pPr>
+        <w:pStyle w:val="Listenabsatz"/>
+        <w:numPr>
+          <w:ilvl w:val="1"/>
+          <w:numId w:val="2"/>
+        </w:numPr>
+      </w:pPr>
+      <w:r>
+        <w:t>CustomerAdministration.exe</w:t>
+      </w:r>
+    </w:p>
+    <w:p>
+      <w:pPr>
+        <w:pStyle w:val="Listenabsatz"/>
+        <w:numPr>
+          <w:ilvl w:val="1"/>
+          <w:numId w:val="2"/>
+        </w:numPr>
+      </w:pPr>
+      <w:r>
+        <w:t>ListCustomer.csv</w:t>
+      </w:r>
+    </w:p>
+    <w:p>
+      <w:pPr>
+        <w:pStyle w:val="Listenabsatz"/>
+        <w:numPr>
+          <w:ilvl w:val="1"/>
+          <w:numId w:val="2"/>
+        </w:numPr>
+      </w:pPr>
+      <w:r>
+        <w:t>ProjectLib.dll</w:t>
+      </w:r>
+    </w:p>
+    <w:p>
+      <w:pPr>
+        <w:pStyle w:val="Listenabsatz"/>
+        <w:numPr>
+          <w:ilvl w:val="0"/>
+          <w:numId w:val="2"/>
+        </w:numPr>
+      </w:pPr>
+      <w:r>
+        <w:t xml:space="preserve">PDF: </w:t>
+      </w:r>
+      <w:r>
+        <w:t>User documentation (this document)</w:t>
       </w:r>
     </w:p>
     <w:p>
       <w:pPr>
         <w:pStyle w:val="berschrift1"/>
       </w:pPr>
-      <w:bookmarkStart w:id="2" w:name="_Toc513721914"/>
+      <w:bookmarkStart w:id="2" w:name="_Toc514350464"/>
+      <w:r>
+        <w:t>Getting started</w:t>
+      </w:r>
+      <w:bookmarkEnd w:id="2"/>
+    </w:p>
+    <w:p>
+      <w:r>
+        <w:t xml:space="preserve">Before you start the </w:t>
+      </w:r>
+      <w:proofErr w:type="spellStart"/>
+      <w:r>
+        <w:rPr>
+          <w:i/>
+        </w:rPr>
+        <w:t>TheNorthRemembers</w:t>
+      </w:r>
+      <w:proofErr w:type="spellEnd"/>
+      <w:r>
+        <w:rPr>
+          <w:rFonts w:cstheme="minorHAnsi"/>
+          <w:i/>
+        </w:rPr>
+        <w:t>™</w:t>
+      </w:r>
+      <w:r>
+        <w:rPr>
+          <w:i/>
+        </w:rPr>
+        <w:t xml:space="preserve"> Customer management application</w:t>
+      </w:r>
+      <w:r>
+        <w:rPr>
+          <w:i/>
+        </w:rPr>
+        <w:t xml:space="preserve"> </w:t>
+      </w:r>
+      <w:r>
+        <w:t xml:space="preserve">read this document carefully and follow </w:t>
+      </w:r>
+      <w:r>
+        <w:t>the</w:t>
+      </w:r>
+      <w:r>
+        <w:t xml:space="preserve"> instruction</w:t>
+      </w:r>
+      <w:r>
+        <w:t>s</w:t>
+      </w:r>
+      <w:r>
+        <w:t>.</w:t>
+      </w:r>
+    </w:p>
+    <w:p>
+      <w:pPr>
+        <w:pStyle w:val="berschrift2"/>
+      </w:pPr>
+      <w:bookmarkStart w:id="3" w:name="_Toc514350465"/>
+      <w:r>
+        <w:t>Installation</w:t>
+      </w:r>
+      <w:bookmarkEnd w:id="3"/>
+    </w:p>
+    <w:p>
+      <w:pPr>
+        <w:pStyle w:val="Listenabsatz"/>
+        <w:numPr>
+          <w:ilvl w:val="0"/>
+          <w:numId w:val="4"/>
+        </w:numPr>
+      </w:pPr>
+      <w:r>
+        <w:t>Plug</w:t>
+      </w:r>
+      <w:r>
+        <w:t xml:space="preserve"> in the delivered USB drive into your PC</w:t>
+      </w:r>
+    </w:p>
+    <w:p>
+      <w:pPr>
+        <w:pStyle w:val="Listenabsatz"/>
+        <w:numPr>
+          <w:ilvl w:val="0"/>
+          <w:numId w:val="4"/>
+        </w:numPr>
+      </w:pPr>
+      <w:r>
+        <w:t>Copy the folder</w:t>
+      </w:r>
+      <w:r>
+        <w:t xml:space="preserve"> </w:t>
+      </w:r>
+      <w:r>
+        <w:rPr>
+          <w:i/>
+        </w:rPr>
+        <w:t>TNR Customer Management Application</w:t>
+      </w:r>
+      <w:r>
+        <w:rPr>
+          <w:i/>
+        </w:rPr>
+        <w:t xml:space="preserve"> </w:t>
+      </w:r>
+      <w:r>
+        <w:t>to a directory where you want to store the application file</w:t>
+      </w:r>
+    </w:p>
+    <w:p>
+      <w:pPr>
+        <w:pStyle w:val="Listenabsatz"/>
+        <w:numPr>
+          <w:ilvl w:val="0"/>
+          <w:numId w:val="4"/>
+        </w:numPr>
+      </w:pPr>
+      <w:r>
+        <w:t>Create a desktop shortcut:</w:t>
+      </w:r>
+    </w:p>
+    <w:p>
+      <w:pPr>
+        <w:pStyle w:val="Listenabsatz"/>
+        <w:numPr>
+          <w:ilvl w:val="1"/>
+          <w:numId w:val="4"/>
+        </w:numPr>
+      </w:pPr>
+      <w:r>
+        <w:t xml:space="preserve">Open the folder </w:t>
+      </w:r>
+      <w:r>
+        <w:rPr>
+          <w:i/>
+        </w:rPr>
+        <w:t>TNR Customer Management Application</w:t>
+      </w:r>
+      <w:r>
+        <w:t xml:space="preserve"> in your chosen directory</w:t>
+      </w:r>
+    </w:p>
+    <w:p>
+      <w:pPr>
+        <w:pStyle w:val="Listenabsatz"/>
+        <w:numPr>
+          <w:ilvl w:val="1"/>
+          <w:numId w:val="4"/>
+        </w:numPr>
+      </w:pPr>
+      <w:r>
+        <w:t xml:space="preserve">Press with the right mouse button on the </w:t>
+      </w:r>
+      <w:r>
+        <w:rPr>
+          <w:i/>
+        </w:rPr>
+        <w:t>CustomerAdministration.ex</w:t>
+      </w:r>
+      <w:r>
+        <w:rPr>
+          <w:i/>
+        </w:rPr>
+        <w:t xml:space="preserve">e </w:t>
+      </w:r>
+      <w:r>
+        <w:t>and select</w:t>
+      </w:r>
+      <w:r>
+        <w:t xml:space="preserve"> </w:t>
+      </w:r>
+      <w:r>
+        <w:rPr>
+          <w:i/>
+        </w:rPr>
+        <w:t>Create shortcut</w:t>
+      </w:r>
+    </w:p>
+    <w:p>
+      <w:pPr>
+        <w:pStyle w:val="Listenabsatz"/>
+        <w:numPr>
+          <w:ilvl w:val="1"/>
+          <w:numId w:val="4"/>
+        </w:numPr>
+      </w:pPr>
+      <w:r>
+        <w:t>Now drag the created shortcut and drop it in your desktop</w:t>
+      </w:r>
+    </w:p>
+    <w:p>
+      <w:pPr>
+        <w:pStyle w:val="Listenabsatz"/>
+        <w:numPr>
+          <w:ilvl w:val="1"/>
+          <w:numId w:val="4"/>
+        </w:numPr>
+      </w:pPr>
+      <w:r>
+        <w:t>The Application can now be started from the created shortcut</w:t>
+      </w:r>
+    </w:p>
+    <w:p>
+      <w:pPr>
+        <w:pStyle w:val="Listenabsatz"/>
+        <w:numPr>
+          <w:ilvl w:val="0"/>
+          <w:numId w:val="4"/>
+        </w:numPr>
+      </w:pPr>
+      <w:r>
+        <w:t>Start the application</w:t>
+      </w:r>
+    </w:p>
+    <w:p>
+      <w:pPr>
+        <w:pStyle w:val="Listenabsatz"/>
+        <w:numPr>
+          <w:ilvl w:val="1"/>
+          <w:numId w:val="4"/>
+        </w:numPr>
+      </w:pPr>
+      <w:r>
+        <w:t xml:space="preserve">Enter the password: </w:t>
+      </w:r>
+      <w:r>
+        <w:rPr>
+          <w:i/>
+        </w:rPr>
+        <w:t>12345</w:t>
+      </w:r>
+      <w:r>
+        <w:t xml:space="preserve"> </w:t>
+      </w:r>
+      <w:r>
+        <w:t>(this password cannot be changed)</w:t>
+      </w:r>
+    </w:p>
+    <w:p>
+      <w:pPr>
+        <w:pStyle w:val="Listenabsatz"/>
+        <w:numPr>
+          <w:ilvl w:val="1"/>
+          <w:numId w:val="4"/>
+        </w:numPr>
+      </w:pPr>
+      <w:r>
+        <w:t xml:space="preserve">Press </w:t>
+      </w:r>
+      <w:r>
+        <w:t xml:space="preserve">the button </w:t>
+      </w:r>
+      <w:r>
+        <w:rPr>
+          <w:i/>
+        </w:rPr>
+        <w:t>Login</w:t>
+      </w:r>
+    </w:p>
+    <w:p>
+      <w:pPr>
+        <w:pStyle w:val="Listenabsatz"/>
+        <w:numPr>
+          <w:ilvl w:val="1"/>
+          <w:numId w:val="4"/>
+        </w:numPr>
+      </w:pPr>
+      <w:r>
+        <w:t xml:space="preserve">If the password </w:t>
+      </w:r>
+      <w:r>
+        <w:t>is</w:t>
+      </w:r>
+      <w:r>
+        <w:t xml:space="preserve"> entered correctly, the main window of the application </w:t>
+      </w:r>
+      <w:r>
+        <w:t>will be</w:t>
+      </w:r>
+      <w:r>
+        <w:t xml:space="preserve"> opened.</w:t>
+      </w:r>
+      <w:r>
+        <w:t xml:space="preserve"> Otherwise you </w:t>
+      </w:r>
+      <w:proofErr w:type="gramStart"/>
+      <w:r>
+        <w:t>have to</w:t>
+      </w:r>
+      <w:proofErr w:type="gramEnd"/>
+      <w:r>
+        <w:t xml:space="preserve"> try it again.</w:t>
+      </w:r>
+    </w:p>
+    <w:p>
+      <w:pPr>
+        <w:pStyle w:val="Listenabsatz"/>
+        <w:numPr>
+          <w:ilvl w:val="1"/>
+          <w:numId w:val="4"/>
+        </w:numPr>
+      </w:pPr>
+      <w:r>
+        <w:t>Further information about the usage of the application you can find in the following section.</w:t>
+      </w:r>
+    </w:p>
+    <w:p>
+      <w:pPr>
+        <w:pStyle w:val="berschrift2"/>
+      </w:pPr>
+      <w:bookmarkStart w:id="4" w:name="_Toc514350466"/>
+      <w:r>
+        <w:t>Usage of application</w:t>
+      </w:r>
+      <w:bookmarkEnd w:id="4"/>
+    </w:p>
+    <w:p>
+      <w:pPr>
+        <w:pStyle w:val="berschrift3"/>
+      </w:pPr>
+      <w:bookmarkStart w:id="5" w:name="_Toc514350467"/>
+      <w:r>
+        <w:t>Main window</w:t>
+      </w:r>
+      <w:bookmarkEnd w:id="5"/>
+    </w:p>
+    <w:p>
+      <w:r>
+        <w:t>The main window of the application consists of the following parts:</w:t>
+      </w:r>
+    </w:p>
+    <w:p>
+      <w:pPr>
+        <w:pStyle w:val="Listenabsatz"/>
+        <w:numPr>
+          <w:ilvl w:val="0"/>
+          <w:numId w:val="6"/>
+        </w:numPr>
+      </w:pPr>
+      <w:r>
+        <w:t>List of customer data</w:t>
+      </w:r>
+    </w:p>
+    <w:p>
+      <w:pPr>
+        <w:pStyle w:val="Listenabsatz"/>
+        <w:numPr>
+          <w:ilvl w:val="0"/>
+          <w:numId w:val="6"/>
+        </w:numPr>
+      </w:pPr>
+      <w:r>
+        <w:t>Section for adding a new customer and editing selected customer</w:t>
+      </w:r>
+    </w:p>
+    <w:p>
+      <w:pPr>
+        <w:pStyle w:val="Listenabsatz"/>
+        <w:numPr>
+          <w:ilvl w:val="0"/>
+          <w:numId w:val="6"/>
+        </w:numPr>
+      </w:pPr>
+      <w:r>
+        <w:t>Section for searching a customer</w:t>
+      </w:r>
+    </w:p>
+    <w:p>
+      <w:pPr>
+        <w:pStyle w:val="Listenabsatz"/>
+        <w:numPr>
+          <w:ilvl w:val="0"/>
+          <w:numId w:val="6"/>
+        </w:numPr>
+      </w:pPr>
+      <w:r>
+        <w:t>Section for adding and withdraw money from the account</w:t>
+      </w:r>
+    </w:p>
+    <w:p>
+      <w:pPr>
+        <w:keepNext/>
+        <w:jc w:val="center"/>
+      </w:pPr>
+      <w:r>
+        <w:rPr>
+          <w:noProof/>
+        </w:rPr>
+        <w:drawing>
+          <wp:inline distT="0" distB="0" distL="0" distR="0" wp14:anchorId="1686089A" wp14:editId="6B6D5E92">
+            <wp:extent cx="4424344" cy="1238250"/>
+            <wp:effectExtent l="0" t="0" r="0" b="0"/>
+            <wp:docPr id="2" name="Grafik 2"/>
+            <wp:cNvGraphicFramePr>
+              <a:graphicFrameLocks xmlns:a="http://schemas.openxmlformats.org/drawingml/2006/main" noChangeAspect="1"/>
+            </wp:cNvGraphicFramePr>
+            <a:graphic xmlns:a="http://schemas.openxmlformats.org/drawingml/2006/main">
+              <a:graphicData uri="http://schemas.openxmlformats.org/drawingml/2006/picture">
+                <pic:pic xmlns:pic="http://schemas.openxmlformats.org/drawingml/2006/picture">
+                  <pic:nvPicPr>
+                    <pic:cNvPr id="1" name=""/>
+                    <pic:cNvPicPr/>
+                  </pic:nvPicPr>
+                  <pic:blipFill>
+                    <a:blip r:embed="rId9"/>
+                    <a:stretch>
+                      <a:fillRect/>
+                    </a:stretch>
+                  </pic:blipFill>
+                  <pic:spPr>
+                    <a:xfrm>
+                      <a:off x="0" y="0"/>
+                      <a:ext cx="4481565" cy="1254265"/>
+                    </a:xfrm>
+                    <a:prstGeom prst="rect">
+                      <a:avLst/>
+                    </a:prstGeom>
+                  </pic:spPr>
+                </pic:pic>
+              </a:graphicData>
+            </a:graphic>
+          </wp:inline>
+        </w:drawing>
+      </w:r>
+    </w:p>
+    <w:p>
+      <w:pPr>
+        <w:pStyle w:val="Beschriftung"/>
+        <w:jc w:val="center"/>
+      </w:pPr>
+      <w:r>
+        <w:t xml:space="preserve">Figure </w:t>
+      </w:r>
+      <w:r>
+        <w:fldChar w:fldCharType="begin"/>
+      </w:r>
+      <w:r>
+        <w:instrText xml:space="preserve"> SEQ Figure \* ARABIC </w:instrText>
+      </w:r>
+      <w:r>
+        <w:fldChar w:fldCharType="separate"/>
+      </w:r>
+      <w:r>
+        <w:rPr>
+          <w:noProof/>
+        </w:rPr>
+        <w:t>1</w:t>
+      </w:r>
+      <w:r>
+        <w:fldChar w:fldCharType="end"/>
+      </w:r>
+      <w:r>
+        <w:t>: Main window</w:t>
+      </w:r>
+    </w:p>
+    <w:p>
+      <w:pPr>
+        <w:pStyle w:val="berschrift3"/>
+      </w:pPr>
+      <w:bookmarkStart w:id="6" w:name="_Toc514350468"/>
       <w:r>
         <w:lastRenderedPageBreak/>
-        <w:t>Getting started</w:t>
-      </w:r>
-      <w:bookmarkEnd w:id="2"/>
-    </w:p>
-    <w:p/>
-    <w:p>
-      <w:r>
-        <w:br w:type="page"/>
+        <w:t>List of Customers</w:t>
+      </w:r>
+      <w:bookmarkEnd w:id="6"/>
+    </w:p>
+    <w:p>
+      <w:r>
+        <w:t xml:space="preserve">The list contains all information of the customers.  The list can be sorted by pressing one of the header buttons (e.g. the list is sorted according to first names by pressing the button </w:t>
+      </w:r>
+      <w:r>
+        <w:rPr>
+          <w:i/>
+        </w:rPr>
+        <w:t>First name</w:t>
+      </w:r>
+      <w:r>
+        <w:t>). If one button is pressed a second time the order is reversed.</w:t>
+      </w:r>
+    </w:p>
+    <w:p>
+      <w:pPr>
+        <w:pStyle w:val="berschrift3"/>
+      </w:pPr>
+      <w:bookmarkStart w:id="7" w:name="_Toc514350469"/>
+      <w:r>
+        <w:t>Section for adding and editing customers</w:t>
+      </w:r>
+      <w:bookmarkEnd w:id="7"/>
+    </w:p>
+    <w:p>
+      <w:r>
+        <w:t xml:space="preserve">By pressing the button </w:t>
+      </w:r>
+      <w:r>
+        <w:rPr>
+          <w:i/>
+        </w:rPr>
+        <w:t>Add</w:t>
+      </w:r>
+      <w:r>
+        <w:t xml:space="preserve"> a new customer can be created. Once a customer is created, it cannot be deleted anymore. By pressing the button </w:t>
+      </w:r>
+      <w:r>
+        <w:rPr>
+          <w:i/>
+        </w:rPr>
+        <w:t>Edit</w:t>
+      </w:r>
+      <w:r>
+        <w:t xml:space="preserve"> the last name or the email address can be changed.</w:t>
+      </w:r>
+    </w:p>
+    <w:p>
+      <w:pPr>
+        <w:pStyle w:val="berschrift3"/>
+      </w:pPr>
+      <w:bookmarkStart w:id="8" w:name="_Toc514350470"/>
+      <w:r>
+        <w:t>Section for searching customer</w:t>
+      </w:r>
+      <w:bookmarkEnd w:id="8"/>
+    </w:p>
+    <w:p>
+      <w:r>
+        <w:t>A customer is searched by entering a part of the name and only customer</w:t>
+      </w:r>
+      <w:r>
+        <w:t>s</w:t>
+      </w:r>
+      <w:r>
+        <w:t xml:space="preserve"> who </w:t>
+      </w:r>
+      <w:r>
+        <w:t>include the entered text in their names are displayed on the list.</w:t>
+      </w:r>
+      <w:r>
+        <w:t xml:space="preserve"> </w:t>
+      </w:r>
+      <w:r>
+        <w:rPr>
+          <w:b/>
+        </w:rPr>
+        <w:t>Attention the searching algorithm is case sensitive.</w:t>
+      </w:r>
+      <w:r>
+        <w:t xml:space="preserve"> The full list of customers is shown again by deleting the text in the search box. </w:t>
+      </w:r>
+    </w:p>
+    <w:p>
+      <w:pPr>
+        <w:pStyle w:val="berschrift3"/>
+      </w:pPr>
+      <w:bookmarkStart w:id="9" w:name="_Toc514350471"/>
+      <w:r>
+        <w:t>Section for adding and withdraw money</w:t>
+      </w:r>
+      <w:bookmarkEnd w:id="9"/>
+    </w:p>
+    <w:p>
+      <w:r>
+        <w:t xml:space="preserve">The select amount of money is added to the balance by pressing the button </w:t>
+      </w:r>
+      <w:r>
+        <w:rPr>
+          <w:i/>
+        </w:rPr>
+        <w:t>Money paid</w:t>
+      </w:r>
+      <w:r>
+        <w:t xml:space="preserve">. And the selected amount of money is withdrawn by pressing the button </w:t>
+      </w:r>
+      <w:r>
+        <w:rPr>
+          <w:i/>
+        </w:rPr>
+        <w:t>Money owed</w:t>
+      </w:r>
+      <w:r>
+        <w:t xml:space="preserve">. The selected amount of money can be changed by pressing the up and down buttons next to the text box or </w:t>
+      </w:r>
+      <w:r>
+        <w:t>by entering the amount directly</w:t>
+      </w:r>
+      <w:r>
+        <w:t xml:space="preserve"> (only positive values are allowed).</w:t>
       </w:r>
     </w:p>
     <w:p>
       <w:pPr>
         <w:pStyle w:val="berschrift1"/>
       </w:pPr>
-      <w:bookmarkStart w:id="3" w:name="_Toc513721915"/>
-      <w:r>
-        <w:lastRenderedPageBreak/>
+      <w:bookmarkStart w:id="10" w:name="_Toc514350472"/>
+      <w:r>
         <w:t>Operators information</w:t>
       </w:r>
-      <w:bookmarkEnd w:id="3"/>
+      <w:bookmarkEnd w:id="10"/>
     </w:p>
     <w:p>
       <w:pPr>
         <w:pStyle w:val="berschrift2"/>
       </w:pPr>
-      <w:bookmarkStart w:id="4" w:name="_Toc513721916"/>
+      <w:bookmarkStart w:id="11" w:name="_Toc514350473"/>
+      <w:r>
+        <w:t>Important information</w:t>
+      </w:r>
+      <w:bookmarkEnd w:id="11"/>
+    </w:p>
+    <w:p>
+      <w:pPr>
+        <w:rPr>
+          <w:b/>
+          <w:color w:val="FF0000"/>
+        </w:rPr>
+      </w:pPr>
+      <w:r>
+        <w:rPr>
+          <w:b/>
+          <w:color w:val="FF0000"/>
+        </w:rPr>
+        <w:t xml:space="preserve">Any changes of the data file can affect the accessibility of the data and can lead to </w:t>
+      </w:r>
+      <w:r>
+        <w:rPr>
+          <w:b/>
+          <w:color w:val="FF0000"/>
+        </w:rPr>
+        <w:t>loss of information. If the data file is damaged, please contact the support (</w:t>
+      </w:r>
+      <w:r>
+        <w:rPr>
+          <w:b/>
+          <w:color w:val="FF0000"/>
+        </w:rPr>
+        <w:t>this service is subject to charges</w:t>
+      </w:r>
+      <w:r>
+        <w:rPr>
+          <w:b/>
+          <w:color w:val="FF0000"/>
+        </w:rPr>
+        <w:t>).</w:t>
+      </w:r>
+    </w:p>
+    <w:p>
+      <w:pPr>
+        <w:pStyle w:val="berschrift2"/>
+      </w:pPr>
+      <w:bookmarkStart w:id="12" w:name="_Toc514350474"/>
       <w:r>
         <w:t>Backup information</w:t>
       </w:r>
-      <w:bookmarkEnd w:id="4"/>
+      <w:bookmarkEnd w:id="12"/>
+    </w:p>
+    <w:p>
+      <w:r>
+        <w:t xml:space="preserve">For a backup of the customer data the file </w:t>
+      </w:r>
+      <w:r>
+        <w:rPr>
+          <w:i/>
+        </w:rPr>
+        <w:t>ListCustomer.csv</w:t>
+      </w:r>
+      <w:r>
+        <w:rPr>
+          <w:i/>
+        </w:rPr>
+        <w:t xml:space="preserve"> </w:t>
+      </w:r>
+      <w:r>
+        <w:t xml:space="preserve">in the folder </w:t>
+      </w:r>
+      <w:r>
+        <w:rPr>
+          <w:i/>
+        </w:rPr>
+        <w:t>TNR Customer Management Application</w:t>
+      </w:r>
+      <w:r>
+        <w:rPr>
+          <w:i/>
+        </w:rPr>
+        <w:t xml:space="preserve"> </w:t>
+      </w:r>
+      <w:r>
+        <w:t>in the chosen directory</w:t>
+      </w:r>
+      <w:r>
+        <w:t>,</w:t>
+      </w:r>
+      <w:r>
+        <w:t xml:space="preserve"> </w:t>
+      </w:r>
+      <w:r>
+        <w:t>must</w:t>
+      </w:r>
+      <w:r>
+        <w:t xml:space="preserve"> be copied and saved in a backup folder.</w:t>
+      </w:r>
+      <w:r>
+        <w:t xml:space="preserve"> </w:t>
+      </w:r>
+      <w:r>
+        <w:t xml:space="preserve">To access the desired backup state, just copy the backup file in the folder </w:t>
+      </w:r>
+      <w:r>
+        <w:rPr>
+          <w:i/>
+        </w:rPr>
+        <w:t>TNR Customer Management Application</w:t>
+      </w:r>
+      <w:r>
+        <w:rPr>
+          <w:i/>
+        </w:rPr>
+        <w:t xml:space="preserve"> </w:t>
+      </w:r>
+      <w:r>
+        <w:t xml:space="preserve">and replace the file </w:t>
+      </w:r>
+      <w:r>
+        <w:rPr>
+          <w:i/>
+        </w:rPr>
+        <w:t>ListCustomer.csv</w:t>
+      </w:r>
+      <w:r>
+        <w:t xml:space="preserve"> (</w:t>
+      </w:r>
+      <w:r>
+        <w:rPr>
+          <w:b/>
+        </w:rPr>
+        <w:t>it is necessary to use exactly this name for the backup file otherwise the application is not able to access the data in the file</w:t>
+      </w:r>
+      <w:r>
+        <w:t>).</w:t>
+      </w:r>
     </w:p>
     <w:p>
       <w:pPr>
         <w:pStyle w:val="berschrift2"/>
       </w:pPr>
-      <w:bookmarkStart w:id="5" w:name="_Toc513721917"/>
-      <w:r>
-        <w:t>Reinstall information</w:t>
-      </w:r>
-      <w:bookmarkEnd w:id="5"/>
-    </w:p>
-    <w:p/>
-    <w:p>
-      <w:r>
-        <w:br w:type="page"/>
+      <w:bookmarkStart w:id="13" w:name="_Toc514350475"/>
+      <w:r>
+        <w:t>Reinstall</w:t>
+      </w:r>
+      <w:r>
+        <w:t xml:space="preserve"> and update</w:t>
+      </w:r>
+      <w:r>
+        <w:t xml:space="preserve"> information</w:t>
+      </w:r>
+      <w:bookmarkEnd w:id="13"/>
+    </w:p>
+    <w:p>
+      <w:r>
+        <w:t xml:space="preserve">If the application is reinstalled or an update is install, a backup is required otherwise the customer data is lost. After reinstallation or updating the application the backup file </w:t>
+      </w:r>
+      <w:proofErr w:type="gramStart"/>
+      <w:r>
+        <w:t>has to</w:t>
+      </w:r>
+      <w:proofErr w:type="gramEnd"/>
+      <w:r>
+        <w:t xml:space="preserve"> be copied again in the application folder.</w:t>
       </w:r>
     </w:p>
     <w:p>
       <w:pPr>
         <w:pStyle w:val="berschrift1"/>
       </w:pPr>
-      <w:bookmarkStart w:id="6" w:name="_Toc513721918"/>
-      <w:r>
-        <w:lastRenderedPageBreak/>
+      <w:bookmarkStart w:id="14" w:name="_Toc514350476"/>
+      <w:r>
         <w:t>Outlook and f</w:t>
       </w:r>
       <w:r>
         <w:t>urther releases</w:t>
       </w:r>
-      <w:bookmarkEnd w:id="6"/>
+      <w:bookmarkEnd w:id="14"/>
+    </w:p>
+    <w:p>
+      <w:r>
+        <w:t>The development of the application is still going on. (e.g. in a future version of the application it will be possible to change the language).</w:t>
+      </w:r>
     </w:p>
     <w:sectPr>
-      <w:headerReference w:type="default" r:id="rId9"/>
-      <w:footerReference w:type="default" r:id="rId10"/>
-      <w:footerReference w:type="first" r:id="rId11"/>
+      <w:headerReference w:type="default" r:id="rId10"/>
+      <w:footerReference w:type="default" r:id="rId11"/>
+      <w:footerReference w:type="first" r:id="rId12"/>
       <w:pgSz w:w="11906" w:h="16838"/>
       <w:pgMar w:top="1417" w:right="1417" w:bottom="1134" w:left="1417" w:header="708" w:footer="708" w:gutter="0"/>
       <w:cols w:space="708"/>
@@ -1317,6 +2779,7 @@
         <w:docPartUnique/>
       </w:docPartObj>
     </w:sdtPr>
+    <w:sdtEndPr/>
     <w:sdtContent>
       <w:p>
         <w:pPr>
@@ -1362,6 +2825,7 @@
         <w:docPartUnique/>
       </w:docPartObj>
     </w:sdtPr>
+    <w:sdtEndPr/>
     <w:sdtContent>
       <w:p>
         <w:pPr>
@@ -1436,7 +2900,7 @@
     </w:r>
     <w:r>
       <w:tab/>
-      <w:t>Customer managements application</w:t>
+      <w:t>Customer management application</w:t>
     </w:r>
   </w:p>
 </w:hdr>
@@ -1445,6 +2909,404 @@
 <file path=word/numbering.xml><?xml version="1.0" encoding="utf-8"?>
 <w:numbering xmlns:wpc="http://schemas.microsoft.com/office/word/2010/wordprocessingCanvas" xmlns:cx="http://schemas.microsoft.com/office/drawing/2014/chartex" xmlns:cx1="http://schemas.microsoft.com/office/drawing/2015/9/8/chartex" xmlns:cx2="http://schemas.microsoft.com/office/drawing/2015/10/21/chartex" xmlns:cx3="http://schemas.microsoft.com/office/drawing/2016/5/9/chartex" xmlns:cx4="http://schemas.microsoft.com/office/drawing/2016/5/10/chartex" xmlns:cx5="http://schemas.microsoft.com/office/drawing/2016/5/11/chartex" xmlns:cx6="http://schemas.microsoft.com/office/drawing/2016/5/12/chartex" xmlns:cx7="http://schemas.microsoft.com/office/drawing/2016/5/13/chartex" xmlns:cx8="http://schemas.microsoft.com/office/drawing/2016/5/14/chartex" xmlns:mc="http://schemas.openxmlformats.org/markup-compatibility/2006" xmlns:aink="http://schemas.microsoft.com/office/drawing/2016/ink" xmlns:am3d="http://schemas.microsoft.com/office/drawing/2017/model3d" xmlns:o="urn:schemas-microsoft-com:office:office" xmlns:r="http://schemas.openxmlformats.org/officeDocument/2006/relationships" xmlns:m="http://schemas.openxmlformats.org/officeDocument/2006/math" xmlns:v="urn:schemas-microsoft-com:vml" xmlns:wp14="http://schemas.microsoft.com/office/word/2010/wordprocessingDrawing" xmlns:wp="http://schemas.openxmlformats.org/drawingml/2006/wordprocessingDrawing" xmlns:w10="urn:schemas-microsoft-com:office:word" xmlns:w="http://schemas.openxmlformats.org/wordprocessingml/2006/main" xmlns:w14="http://schemas.microsoft.com/office/word/2010/wordml" xmlns:w15="http://schemas.microsoft.com/office/word/2012/wordml" xmlns:w16cid="http://schemas.microsoft.com/office/word/2016/wordml/cid" xmlns:w16se="http://schemas.microsoft.com/office/word/2015/wordml/symex" xmlns:wpg="http://schemas.microsoft.com/office/word/2010/wordprocessingGroup" xmlns:wpi="http://schemas.microsoft.com/office/word/2010/wordprocessingInk" xmlns:wne="http://schemas.microsoft.com/office/word/2006/wordml" xmlns:wps="http://schemas.microsoft.com/office/word/2010/wordprocessingShape" mc:Ignorable="w14 w15 w16se w16cid wp14">
   <w:abstractNum w:abstractNumId="0" w15:restartNumberingAfterBreak="0">
+    <w:nsid w:val="1A335E2D"/>
+    <w:multiLevelType w:val="multilevel"/>
+    <w:tmpl w:val="BD808DE8"/>
+    <w:lvl w:ilvl="0">
+      <w:start w:val="1"/>
+      <w:numFmt w:val="decimal"/>
+      <w:lvlText w:val="%1)"/>
+      <w:lvlJc w:val="left"/>
+      <w:pPr>
+        <w:ind w:left="360" w:hanging="360"/>
+      </w:pPr>
+    </w:lvl>
+    <w:lvl w:ilvl="1">
+      <w:start w:val="1"/>
+      <w:numFmt w:val="lowerLetter"/>
+      <w:lvlText w:val="%2)"/>
+      <w:lvlJc w:val="left"/>
+      <w:pPr>
+        <w:ind w:left="644" w:hanging="360"/>
+      </w:pPr>
+    </w:lvl>
+    <w:lvl w:ilvl="2">
+      <w:start w:val="1"/>
+      <w:numFmt w:val="lowerLetter"/>
+      <w:lvlText w:val="%3)"/>
+      <w:lvlJc w:val="left"/>
+      <w:pPr>
+        <w:ind w:left="1080" w:hanging="360"/>
+      </w:pPr>
+    </w:lvl>
+    <w:lvl w:ilvl="3">
+      <w:start w:val="1"/>
+      <w:numFmt w:val="decimal"/>
+      <w:lvlText w:val="(%4)"/>
+      <w:lvlJc w:val="left"/>
+      <w:pPr>
+        <w:ind w:left="1440" w:hanging="360"/>
+      </w:pPr>
+    </w:lvl>
+    <w:lvl w:ilvl="4">
+      <w:start w:val="1"/>
+      <w:numFmt w:val="lowerLetter"/>
+      <w:lvlText w:val="(%5)"/>
+      <w:lvlJc w:val="left"/>
+      <w:pPr>
+        <w:ind w:left="1800" w:hanging="360"/>
+      </w:pPr>
+    </w:lvl>
+    <w:lvl w:ilvl="5">
+      <w:start w:val="1"/>
+      <w:numFmt w:val="lowerRoman"/>
+      <w:lvlText w:val="(%6)"/>
+      <w:lvlJc w:val="left"/>
+      <w:pPr>
+        <w:ind w:left="2160" w:hanging="360"/>
+      </w:pPr>
+    </w:lvl>
+    <w:lvl w:ilvl="6">
+      <w:start w:val="1"/>
+      <w:numFmt w:val="decimal"/>
+      <w:lvlText w:val="%7."/>
+      <w:lvlJc w:val="left"/>
+      <w:pPr>
+        <w:ind w:left="2520" w:hanging="360"/>
+      </w:pPr>
+    </w:lvl>
+    <w:lvl w:ilvl="7">
+      <w:start w:val="1"/>
+      <w:numFmt w:val="lowerLetter"/>
+      <w:lvlText w:val="%8."/>
+      <w:lvlJc w:val="left"/>
+      <w:pPr>
+        <w:ind w:left="2880" w:hanging="360"/>
+      </w:pPr>
+    </w:lvl>
+    <w:lvl w:ilvl="8">
+      <w:start w:val="1"/>
+      <w:numFmt w:val="lowerRoman"/>
+      <w:lvlText w:val="%9."/>
+      <w:lvlJc w:val="left"/>
+      <w:pPr>
+        <w:ind w:left="3240" w:hanging="360"/>
+      </w:pPr>
+    </w:lvl>
+  </w:abstractNum>
+  <w:abstractNum w:abstractNumId="1" w15:restartNumberingAfterBreak="0">
+    <w:nsid w:val="1E8B7367"/>
+    <w:multiLevelType w:val="hybridMultilevel"/>
+    <w:tmpl w:val="0D12C3A2"/>
+    <w:lvl w:ilvl="0" w:tplc="04070001">
+      <w:start w:val="1"/>
+      <w:numFmt w:val="bullet"/>
+      <w:lvlText w:val=""/>
+      <w:lvlJc w:val="left"/>
+      <w:pPr>
+        <w:ind w:left="720" w:hanging="360"/>
+      </w:pPr>
+      <w:rPr>
+        <w:rFonts w:ascii="Symbol" w:hAnsi="Symbol" w:hint="default"/>
+      </w:rPr>
+    </w:lvl>
+    <w:lvl w:ilvl="1" w:tplc="04070003" w:tentative="1">
+      <w:start w:val="1"/>
+      <w:numFmt w:val="bullet"/>
+      <w:lvlText w:val="o"/>
+      <w:lvlJc w:val="left"/>
+      <w:pPr>
+        <w:ind w:left="1440" w:hanging="360"/>
+      </w:pPr>
+      <w:rPr>
+        <w:rFonts w:ascii="Courier New" w:hAnsi="Courier New" w:cs="Courier New" w:hint="default"/>
+      </w:rPr>
+    </w:lvl>
+    <w:lvl w:ilvl="2" w:tplc="04070005" w:tentative="1">
+      <w:start w:val="1"/>
+      <w:numFmt w:val="bullet"/>
+      <w:lvlText w:val=""/>
+      <w:lvlJc w:val="left"/>
+      <w:pPr>
+        <w:ind w:left="2160" w:hanging="360"/>
+      </w:pPr>
+      <w:rPr>
+        <w:rFonts w:ascii="Wingdings" w:hAnsi="Wingdings" w:hint="default"/>
+      </w:rPr>
+    </w:lvl>
+    <w:lvl w:ilvl="3" w:tplc="04070001" w:tentative="1">
+      <w:start w:val="1"/>
+      <w:numFmt w:val="bullet"/>
+      <w:lvlText w:val=""/>
+      <w:lvlJc w:val="left"/>
+      <w:pPr>
+        <w:ind w:left="2880" w:hanging="360"/>
+      </w:pPr>
+      <w:rPr>
+        <w:rFonts w:ascii="Symbol" w:hAnsi="Symbol" w:hint="default"/>
+      </w:rPr>
+    </w:lvl>
+    <w:lvl w:ilvl="4" w:tplc="04070003" w:tentative="1">
+      <w:start w:val="1"/>
+      <w:numFmt w:val="bullet"/>
+      <w:lvlText w:val="o"/>
+      <w:lvlJc w:val="left"/>
+      <w:pPr>
+        <w:ind w:left="3600" w:hanging="360"/>
+      </w:pPr>
+      <w:rPr>
+        <w:rFonts w:ascii="Courier New" w:hAnsi="Courier New" w:cs="Courier New" w:hint="default"/>
+      </w:rPr>
+    </w:lvl>
+    <w:lvl w:ilvl="5" w:tplc="04070005" w:tentative="1">
+      <w:start w:val="1"/>
+      <w:numFmt w:val="bullet"/>
+      <w:lvlText w:val=""/>
+      <w:lvlJc w:val="left"/>
+      <w:pPr>
+        <w:ind w:left="4320" w:hanging="360"/>
+      </w:pPr>
+      <w:rPr>
+        <w:rFonts w:ascii="Wingdings" w:hAnsi="Wingdings" w:hint="default"/>
+      </w:rPr>
+    </w:lvl>
+    <w:lvl w:ilvl="6" w:tplc="04070001" w:tentative="1">
+      <w:start w:val="1"/>
+      <w:numFmt w:val="bullet"/>
+      <w:lvlText w:val=""/>
+      <w:lvlJc w:val="left"/>
+      <w:pPr>
+        <w:ind w:left="5040" w:hanging="360"/>
+      </w:pPr>
+      <w:rPr>
+        <w:rFonts w:ascii="Symbol" w:hAnsi="Symbol" w:hint="default"/>
+      </w:rPr>
+    </w:lvl>
+    <w:lvl w:ilvl="7" w:tplc="04070003" w:tentative="1">
+      <w:start w:val="1"/>
+      <w:numFmt w:val="bullet"/>
+      <w:lvlText w:val="o"/>
+      <w:lvlJc w:val="left"/>
+      <w:pPr>
+        <w:ind w:left="5760" w:hanging="360"/>
+      </w:pPr>
+      <w:rPr>
+        <w:rFonts w:ascii="Courier New" w:hAnsi="Courier New" w:cs="Courier New" w:hint="default"/>
+      </w:rPr>
+    </w:lvl>
+    <w:lvl w:ilvl="8" w:tplc="04070005" w:tentative="1">
+      <w:start w:val="1"/>
+      <w:numFmt w:val="bullet"/>
+      <w:lvlText w:val=""/>
+      <w:lvlJc w:val="left"/>
+      <w:pPr>
+        <w:ind w:left="6480" w:hanging="360"/>
+      </w:pPr>
+      <w:rPr>
+        <w:rFonts w:ascii="Wingdings" w:hAnsi="Wingdings" w:hint="default"/>
+      </w:rPr>
+    </w:lvl>
+  </w:abstractNum>
+  <w:abstractNum w:abstractNumId="2" w15:restartNumberingAfterBreak="0">
+    <w:nsid w:val="47F96AD3"/>
+    <w:multiLevelType w:val="hybridMultilevel"/>
+    <w:tmpl w:val="F5D0BA0A"/>
+    <w:lvl w:ilvl="0" w:tplc="04070001">
+      <w:start w:val="1"/>
+      <w:numFmt w:val="bullet"/>
+      <w:lvlText w:val=""/>
+      <w:lvlJc w:val="left"/>
+      <w:pPr>
+        <w:ind w:left="720" w:hanging="360"/>
+      </w:pPr>
+      <w:rPr>
+        <w:rFonts w:ascii="Symbol" w:hAnsi="Symbol" w:hint="default"/>
+      </w:rPr>
+    </w:lvl>
+    <w:lvl w:ilvl="1" w:tplc="04070003">
+      <w:start w:val="1"/>
+      <w:numFmt w:val="bullet"/>
+      <w:lvlText w:val="o"/>
+      <w:lvlJc w:val="left"/>
+      <w:pPr>
+        <w:ind w:left="1440" w:hanging="360"/>
+      </w:pPr>
+      <w:rPr>
+        <w:rFonts w:ascii="Courier New" w:hAnsi="Courier New" w:cs="Courier New" w:hint="default"/>
+      </w:rPr>
+    </w:lvl>
+    <w:lvl w:ilvl="2" w:tplc="04070005" w:tentative="1">
+      <w:start w:val="1"/>
+      <w:numFmt w:val="bullet"/>
+      <w:lvlText w:val=""/>
+      <w:lvlJc w:val="left"/>
+      <w:pPr>
+        <w:ind w:left="2160" w:hanging="360"/>
+      </w:pPr>
+      <w:rPr>
+        <w:rFonts w:ascii="Wingdings" w:hAnsi="Wingdings" w:hint="default"/>
+      </w:rPr>
+    </w:lvl>
+    <w:lvl w:ilvl="3" w:tplc="04070001" w:tentative="1">
+      <w:start w:val="1"/>
+      <w:numFmt w:val="bullet"/>
+      <w:lvlText w:val=""/>
+      <w:lvlJc w:val="left"/>
+      <w:pPr>
+        <w:ind w:left="2880" w:hanging="360"/>
+      </w:pPr>
+      <w:rPr>
+        <w:rFonts w:ascii="Symbol" w:hAnsi="Symbol" w:hint="default"/>
+      </w:rPr>
+    </w:lvl>
+    <w:lvl w:ilvl="4" w:tplc="04070003" w:tentative="1">
+      <w:start w:val="1"/>
+      <w:numFmt w:val="bullet"/>
+      <w:lvlText w:val="o"/>
+      <w:lvlJc w:val="left"/>
+      <w:pPr>
+        <w:ind w:left="3600" w:hanging="360"/>
+      </w:pPr>
+      <w:rPr>
+        <w:rFonts w:ascii="Courier New" w:hAnsi="Courier New" w:cs="Courier New" w:hint="default"/>
+      </w:rPr>
+    </w:lvl>
+    <w:lvl w:ilvl="5" w:tplc="04070005" w:tentative="1">
+      <w:start w:val="1"/>
+      <w:numFmt w:val="bullet"/>
+      <w:lvlText w:val=""/>
+      <w:lvlJc w:val="left"/>
+      <w:pPr>
+        <w:ind w:left="4320" w:hanging="360"/>
+      </w:pPr>
+      <w:rPr>
+        <w:rFonts w:ascii="Wingdings" w:hAnsi="Wingdings" w:hint="default"/>
+      </w:rPr>
+    </w:lvl>
+    <w:lvl w:ilvl="6" w:tplc="04070001" w:tentative="1">
+      <w:start w:val="1"/>
+      <w:numFmt w:val="bullet"/>
+      <w:lvlText w:val=""/>
+      <w:lvlJc w:val="left"/>
+      <w:pPr>
+        <w:ind w:left="5040" w:hanging="360"/>
+      </w:pPr>
+      <w:rPr>
+        <w:rFonts w:ascii="Symbol" w:hAnsi="Symbol" w:hint="default"/>
+      </w:rPr>
+    </w:lvl>
+    <w:lvl w:ilvl="7" w:tplc="04070003" w:tentative="1">
+      <w:start w:val="1"/>
+      <w:numFmt w:val="bullet"/>
+      <w:lvlText w:val="o"/>
+      <w:lvlJc w:val="left"/>
+      <w:pPr>
+        <w:ind w:left="5760" w:hanging="360"/>
+      </w:pPr>
+      <w:rPr>
+        <w:rFonts w:ascii="Courier New" w:hAnsi="Courier New" w:cs="Courier New" w:hint="default"/>
+      </w:rPr>
+    </w:lvl>
+    <w:lvl w:ilvl="8" w:tplc="04070005" w:tentative="1">
+      <w:start w:val="1"/>
+      <w:numFmt w:val="bullet"/>
+      <w:lvlText w:val=""/>
+      <w:lvlJc w:val="left"/>
+      <w:pPr>
+        <w:ind w:left="6480" w:hanging="360"/>
+      </w:pPr>
+      <w:rPr>
+        <w:rFonts w:ascii="Wingdings" w:hAnsi="Wingdings" w:hint="default"/>
+      </w:rPr>
+    </w:lvl>
+  </w:abstractNum>
+  <w:abstractNum w:abstractNumId="3" w15:restartNumberingAfterBreak="0">
+    <w:nsid w:val="55920ED5"/>
+    <w:multiLevelType w:val="hybridMultilevel"/>
+    <w:tmpl w:val="5992A01E"/>
+    <w:lvl w:ilvl="0" w:tplc="04070011">
+      <w:start w:val="1"/>
+      <w:numFmt w:val="decimal"/>
+      <w:lvlText w:val="%1)"/>
+      <w:lvlJc w:val="left"/>
+      <w:pPr>
+        <w:ind w:left="720" w:hanging="360"/>
+      </w:pPr>
+    </w:lvl>
+    <w:lvl w:ilvl="1" w:tplc="04070019">
+      <w:start w:val="1"/>
+      <w:numFmt w:val="lowerLetter"/>
+      <w:lvlText w:val="%2."/>
+      <w:lvlJc w:val="left"/>
+      <w:pPr>
+        <w:ind w:left="1440" w:hanging="360"/>
+      </w:pPr>
+    </w:lvl>
+    <w:lvl w:ilvl="2" w:tplc="0407001B" w:tentative="1">
+      <w:start w:val="1"/>
+      <w:numFmt w:val="lowerRoman"/>
+      <w:lvlText w:val="%3."/>
+      <w:lvlJc w:val="right"/>
+      <w:pPr>
+        <w:ind w:left="2160" w:hanging="180"/>
+      </w:pPr>
+    </w:lvl>
+    <w:lvl w:ilvl="3" w:tplc="0407000F" w:tentative="1">
+      <w:start w:val="1"/>
+      <w:numFmt w:val="decimal"/>
+      <w:lvlText w:val="%4."/>
+      <w:lvlJc w:val="left"/>
+      <w:pPr>
+        <w:ind w:left="2880" w:hanging="360"/>
+      </w:pPr>
+    </w:lvl>
+    <w:lvl w:ilvl="4" w:tplc="04070019" w:tentative="1">
+      <w:start w:val="1"/>
+      <w:numFmt w:val="lowerLetter"/>
+      <w:lvlText w:val="%5."/>
+      <w:lvlJc w:val="left"/>
+      <w:pPr>
+        <w:ind w:left="3600" w:hanging="360"/>
+      </w:pPr>
+    </w:lvl>
+    <w:lvl w:ilvl="5" w:tplc="0407001B" w:tentative="1">
+      <w:start w:val="1"/>
+      <w:numFmt w:val="lowerRoman"/>
+      <w:lvlText w:val="%6."/>
+      <w:lvlJc w:val="right"/>
+      <w:pPr>
+        <w:ind w:left="4320" w:hanging="180"/>
+      </w:pPr>
+    </w:lvl>
+    <w:lvl w:ilvl="6" w:tplc="0407000F" w:tentative="1">
+      <w:start w:val="1"/>
+      <w:numFmt w:val="decimal"/>
+      <w:lvlText w:val="%7."/>
+      <w:lvlJc w:val="left"/>
+      <w:pPr>
+        <w:ind w:left="5040" w:hanging="360"/>
+      </w:pPr>
+    </w:lvl>
+    <w:lvl w:ilvl="7" w:tplc="04070019" w:tentative="1">
+      <w:start w:val="1"/>
+      <w:numFmt w:val="lowerLetter"/>
+      <w:lvlText w:val="%8."/>
+      <w:lvlJc w:val="left"/>
+      <w:pPr>
+        <w:ind w:left="5760" w:hanging="360"/>
+      </w:pPr>
+    </w:lvl>
+    <w:lvl w:ilvl="8" w:tplc="0407001B" w:tentative="1">
+      <w:start w:val="1"/>
+      <w:numFmt w:val="lowerRoman"/>
+      <w:lvlText w:val="%9."/>
+      <w:lvlJc w:val="right"/>
+      <w:pPr>
+        <w:ind w:left="6480" w:hanging="180"/>
+      </w:pPr>
+    </w:lvl>
+  </w:abstractNum>
+  <w:abstractNum w:abstractNumId="4" w15:restartNumberingAfterBreak="0">
     <w:nsid w:val="5C6A1354"/>
     <w:multiLevelType w:val="multilevel"/>
     <w:tmpl w:val="04070025"/>
@@ -1539,8 +3401,109 @@
       </w:pPr>
     </w:lvl>
   </w:abstractNum>
+  <w:abstractNum w:abstractNumId="5" w15:restartNumberingAfterBreak="0">
+    <w:nsid w:val="7834372B"/>
+    <w:multiLevelType w:val="hybridMultilevel"/>
+    <w:tmpl w:val="73EA3F90"/>
+    <w:lvl w:ilvl="0" w:tplc="04070011">
+      <w:start w:val="1"/>
+      <w:numFmt w:val="decimal"/>
+      <w:lvlText w:val="%1)"/>
+      <w:lvlJc w:val="left"/>
+      <w:pPr>
+        <w:ind w:left="720" w:hanging="360"/>
+      </w:pPr>
+    </w:lvl>
+    <w:lvl w:ilvl="1" w:tplc="04070019" w:tentative="1">
+      <w:start w:val="1"/>
+      <w:numFmt w:val="lowerLetter"/>
+      <w:lvlText w:val="%2."/>
+      <w:lvlJc w:val="left"/>
+      <w:pPr>
+        <w:ind w:left="1440" w:hanging="360"/>
+      </w:pPr>
+    </w:lvl>
+    <w:lvl w:ilvl="2" w:tplc="0407001B" w:tentative="1">
+      <w:start w:val="1"/>
+      <w:numFmt w:val="lowerRoman"/>
+      <w:lvlText w:val="%3."/>
+      <w:lvlJc w:val="right"/>
+      <w:pPr>
+        <w:ind w:left="2160" w:hanging="180"/>
+      </w:pPr>
+    </w:lvl>
+    <w:lvl w:ilvl="3" w:tplc="0407000F" w:tentative="1">
+      <w:start w:val="1"/>
+      <w:numFmt w:val="decimal"/>
+      <w:lvlText w:val="%4."/>
+      <w:lvlJc w:val="left"/>
+      <w:pPr>
+        <w:ind w:left="2880" w:hanging="360"/>
+      </w:pPr>
+    </w:lvl>
+    <w:lvl w:ilvl="4" w:tplc="04070019" w:tentative="1">
+      <w:start w:val="1"/>
+      <w:numFmt w:val="lowerLetter"/>
+      <w:lvlText w:val="%5."/>
+      <w:lvlJc w:val="left"/>
+      <w:pPr>
+        <w:ind w:left="3600" w:hanging="360"/>
+      </w:pPr>
+    </w:lvl>
+    <w:lvl w:ilvl="5" w:tplc="0407001B" w:tentative="1">
+      <w:start w:val="1"/>
+      <w:numFmt w:val="lowerRoman"/>
+      <w:lvlText w:val="%6."/>
+      <w:lvlJc w:val="right"/>
+      <w:pPr>
+        <w:ind w:left="4320" w:hanging="180"/>
+      </w:pPr>
+    </w:lvl>
+    <w:lvl w:ilvl="6" w:tplc="0407000F" w:tentative="1">
+      <w:start w:val="1"/>
+      <w:numFmt w:val="decimal"/>
+      <w:lvlText w:val="%7."/>
+      <w:lvlJc w:val="left"/>
+      <w:pPr>
+        <w:ind w:left="5040" w:hanging="360"/>
+      </w:pPr>
+    </w:lvl>
+    <w:lvl w:ilvl="7" w:tplc="04070019" w:tentative="1">
+      <w:start w:val="1"/>
+      <w:numFmt w:val="lowerLetter"/>
+      <w:lvlText w:val="%8."/>
+      <w:lvlJc w:val="left"/>
+      <w:pPr>
+        <w:ind w:left="5760" w:hanging="360"/>
+      </w:pPr>
+    </w:lvl>
+    <w:lvl w:ilvl="8" w:tplc="0407001B" w:tentative="1">
+      <w:start w:val="1"/>
+      <w:numFmt w:val="lowerRoman"/>
+      <w:lvlText w:val="%9."/>
+      <w:lvlJc w:val="right"/>
+      <w:pPr>
+        <w:ind w:left="6480" w:hanging="180"/>
+      </w:pPr>
+    </w:lvl>
+  </w:abstractNum>
   <w:num w:numId="1">
+    <w:abstractNumId w:val="4"/>
+  </w:num>
+  <w:num w:numId="2">
+    <w:abstractNumId w:val="2"/>
+  </w:num>
+  <w:num w:numId="3">
     <w:abstractNumId w:val="0"/>
+  </w:num>
+  <w:num w:numId="4">
+    <w:abstractNumId w:val="3"/>
+  </w:num>
+  <w:num w:numId="5">
+    <w:abstractNumId w:val="5"/>
+  </w:num>
+  <w:num w:numId="6">
+    <w:abstractNumId w:val="1"/>
   </w:num>
 </w:numbering>
 </file>
@@ -1942,6 +3905,10 @@
   <w:style w:type="paragraph" w:default="1" w:styleId="Standard">
     <w:name w:val="Normal"/>
     <w:qFormat/>
+    <w:rsid w:val="000030B1"/>
+    <w:pPr>
+      <w:jc w:val="both"/>
+    </w:pPr>
     <w:rPr>
       <w:lang w:val="en-GB"/>
     </w:rPr>
@@ -2002,7 +3969,6 @@
     <w:next w:val="Standard"/>
     <w:link w:val="berschrift3Zchn"/>
     <w:uiPriority w:val="9"/>
-    <w:semiHidden/>
     <w:unhideWhenUsed/>
     <w:qFormat/>
     <w:rsid w:val="00116BEE"/>
@@ -2375,7 +4341,6 @@
     <w:basedOn w:val="Absatz-Standardschriftart"/>
     <w:link w:val="berschrift3"/>
     <w:uiPriority w:val="9"/>
-    <w:semiHidden/>
     <w:rsid w:val="00116BEE"/>
     <w:rPr>
       <w:rFonts w:asciiTheme="majorHAnsi" w:eastAsiaTheme="majorEastAsia" w:hAnsiTheme="majorHAnsi" w:cstheme="majorBidi"/>
@@ -2569,6 +4534,49 @@
     <w:rPr>
       <w:lang w:val="en-GB"/>
     </w:rPr>
+  </w:style>
+  <w:style w:type="paragraph" w:styleId="Listenabsatz">
+    <w:name w:val="List Paragraph"/>
+    <w:basedOn w:val="Standard"/>
+    <w:uiPriority w:val="34"/>
+    <w:qFormat/>
+    <w:rsid w:val="00C22C36"/>
+    <w:pPr>
+      <w:ind w:left="720"/>
+      <w:contextualSpacing/>
+    </w:pPr>
+  </w:style>
+  <w:style w:type="paragraph" w:styleId="Beschriftung">
+    <w:name w:val="caption"/>
+    <w:basedOn w:val="Standard"/>
+    <w:next w:val="Standard"/>
+    <w:uiPriority w:val="35"/>
+    <w:unhideWhenUsed/>
+    <w:qFormat/>
+    <w:rsid w:val="003E7401"/>
+    <w:pPr>
+      <w:spacing w:after="200" w:line="240" w:lineRule="auto"/>
+    </w:pPr>
+    <w:rPr>
+      <w:i/>
+      <w:iCs/>
+      <w:color w:val="44546A" w:themeColor="text2"/>
+      <w:sz w:val="18"/>
+      <w:szCs w:val="18"/>
+    </w:rPr>
+  </w:style>
+  <w:style w:type="paragraph" w:styleId="Verzeichnis3">
+    <w:name w:val="toc 3"/>
+    <w:basedOn w:val="Standard"/>
+    <w:next w:val="Standard"/>
+    <w:autoRedefine/>
+    <w:uiPriority w:val="39"/>
+    <w:unhideWhenUsed/>
+    <w:rsid w:val="00B274AB"/>
+    <w:pPr>
+      <w:spacing w:after="100"/>
+      <w:ind w:left="440"/>
+    </w:pPr>
   </w:style>
 </w:styles>
 </file>
@@ -2873,7 +4881,7 @@
 </file>
 
 <file path=customXml/itemProps1.xml><?xml version="1.0" encoding="utf-8"?>
-<ds:datastoreItem xmlns:ds="http://schemas.openxmlformats.org/officeDocument/2006/customXml" ds:itemID="{3F26FDF0-1D47-4146-9A4A-94AA7CA16173}">
+<ds:datastoreItem xmlns:ds="http://schemas.openxmlformats.org/officeDocument/2006/customXml" ds:itemID="{CB2CA578-CFB7-40BF-BF43-1D16DDB08C52}">
   <ds:schemaRefs>
     <ds:schemaRef ds:uri="http://schemas.openxmlformats.org/officeDocument/2006/bibliography"/>
   </ds:schemaRefs>

</xml_diff>

<commit_message>
Creation of USB Drive folder
</commit_message>
<xml_diff>
--- a/Documenation/9000-UserDocumenation.docx
+++ b/Documenation/9000-UserDocumenation.docx
@@ -11,7 +11,7 @@
           <w:noProof/>
         </w:rPr>
         <w:drawing>
-          <wp:anchor distT="0" distB="0" distL="114300" distR="114300" simplePos="0" relativeHeight="251659264" behindDoc="0" locked="0" layoutInCell="1" allowOverlap="1" wp14:anchorId="40A305BC" wp14:editId="491FE24D">
+          <wp:anchor distT="0" distB="0" distL="114300" distR="114300" simplePos="0" relativeHeight="251659264" behindDoc="0" locked="0" layoutInCell="1" allowOverlap="1" wp14:anchorId="1A3C1F45" wp14:editId="0F886BBE">
             <wp:simplePos x="0" y="0"/>
             <wp:positionH relativeFrom="margin">
               <wp:align>right</wp:align>
@@ -512,7 +512,25 @@
                 <w:color w:val="000000"/>
                 <w:lang w:val="de-DE" w:eastAsia="de-DE"/>
               </w:rPr>
-              <w:t>10.05.2018</w:t>
+              <w:t>1</w:t>
+            </w:r>
+            <w:r>
+              <w:rPr>
+                <w:rFonts w:ascii="Calibri" w:eastAsia="Times New Roman" w:hAnsi="Calibri" w:cs="Calibri"/>
+                <w:color w:val="000000"/>
+                <w:lang w:val="de-DE" w:eastAsia="de-DE"/>
+              </w:rPr>
+              <w:t>7</w:t>
+            </w:r>
+            <w:bookmarkStart w:id="0" w:name="_GoBack"/>
+            <w:bookmarkEnd w:id="0"/>
+            <w:r>
+              <w:rPr>
+                <w:rFonts w:ascii="Calibri" w:eastAsia="Times New Roman" w:hAnsi="Calibri" w:cs="Calibri"/>
+                <w:color w:val="000000"/>
+                <w:lang w:val="de-DE" w:eastAsia="de-DE"/>
+              </w:rPr>
+              <w:t>.05.2018</w:t>
             </w:r>
           </w:p>
         </w:tc>
@@ -1831,8 +1849,6 @@
       </w:sdtContent>
     </w:sdt>
     <w:p>
-      <w:bookmarkStart w:id="0" w:name="_GoBack"/>
-      <w:bookmarkEnd w:id="0"/>
       <w:r>
         <w:br w:type="page"/>
       </w:r>
@@ -2040,13 +2056,7 @@
         <w:rPr>
           <w:i/>
         </w:rPr>
-        <w:t>TNR Customer Management Application</w:t>
-      </w:r>
-      <w:r>
-        <w:rPr>
-          <w:i/>
-        </w:rPr>
-        <w:t xml:space="preserve"> </w:t>
+        <w:t xml:space="preserve">TNR Customer Management Application </w:t>
       </w:r>
       <w:r>
         <w:t>to a directory where you want to store the application file</w:t>
@@ -2332,7 +2342,7 @@
           <w:noProof/>
         </w:rPr>
         <w:drawing>
-          <wp:inline distT="0" distB="0" distL="0" distR="0" wp14:anchorId="1686089A" wp14:editId="6B6D5E92">
+          <wp:inline distT="0" distB="0" distL="0" distR="0" wp14:anchorId="7F9A0B0C" wp14:editId="53A6BFF2">
             <wp:extent cx="4424344" cy="1238250"/>
             <wp:effectExtent l="0" t="0" r="0" b="0"/>
             <wp:docPr id="2" name="Grafik 2"/>
@@ -2570,21 +2580,7 @@
           <w:b/>
           <w:color w:val="FF0000"/>
         </w:rPr>
-        <w:t>loss of information. If the data file is damaged, please contact the support (</w:t>
-      </w:r>
-      <w:r>
-        <w:rPr>
-          <w:b/>
-          <w:color w:val="FF0000"/>
-        </w:rPr>
-        <w:t>this service is subject to charges</w:t>
-      </w:r>
-      <w:r>
-        <w:rPr>
-          <w:b/>
-          <w:color w:val="FF0000"/>
-        </w:rPr>
-        <w:t>).</w:t>
+        <w:t>loss of information. If the data file is damaged, please contact the support (this service is subject to charges).</w:t>
       </w:r>
     </w:p>
     <w:p>
@@ -2605,28 +2601,16 @@
         <w:rPr>
           <w:i/>
         </w:rPr>
-        <w:t>ListCustomer.csv</w:t>
+        <w:t xml:space="preserve">ListCustomer.csv </w:t>
+      </w:r>
+      <w:r>
+        <w:t xml:space="preserve">in the folder </w:t>
       </w:r>
       <w:r>
         <w:rPr>
           <w:i/>
         </w:rPr>
-        <w:t xml:space="preserve"> </w:t>
-      </w:r>
-      <w:r>
-        <w:t xml:space="preserve">in the folder </w:t>
-      </w:r>
-      <w:r>
-        <w:rPr>
-          <w:i/>
-        </w:rPr>
-        <w:t>TNR Customer Management Application</w:t>
-      </w:r>
-      <w:r>
-        <w:rPr>
-          <w:i/>
-        </w:rPr>
-        <w:t xml:space="preserve"> </w:t>
+        <w:t xml:space="preserve">TNR Customer Management Application </w:t>
       </w:r>
       <w:r>
         <w:t>in the chosen directory</w:t>
@@ -4881,7 +4865,7 @@
 </file>
 
 <file path=customXml/itemProps1.xml><?xml version="1.0" encoding="utf-8"?>
-<ds:datastoreItem xmlns:ds="http://schemas.openxmlformats.org/officeDocument/2006/customXml" ds:itemID="{CB2CA578-CFB7-40BF-BF43-1D16DDB08C52}">
+<ds:datastoreItem xmlns:ds="http://schemas.openxmlformats.org/officeDocument/2006/customXml" ds:itemID="{CE41342E-CA8A-4893-8A50-2FAC0D1813EB}">
   <ds:schemaRefs>
     <ds:schemaRef ds:uri="http://schemas.openxmlformats.org/officeDocument/2006/bibliography"/>
   </ds:schemaRefs>

</xml_diff>